<commit_message>
Continue on w/ Udemy MLAZ - Kernel SVM intuition lectures
</commit_message>
<xml_diff>
--- a/MachineLearning/Udemy/11_KernelSVM/KernelSVM.docx
+++ b/MachineLearning/Udemy/11_KernelSVM/KernelSVM.docx
@@ -160,13 +160,7 @@
         <w:t xml:space="preserve">increase dimensionality </w:t>
       </w:r>
       <w:r>
-        <w:t xml:space="preserve">of the space to make the dataset </w:t>
-      </w:r>
-      <w:r>
-        <w:t>linearly separable</w:t>
-      </w:r>
-      <w:r>
-        <w:t xml:space="preserve"> in a higher-dimensional space</w:t>
+        <w:t>of the space to make the dataset linearly separable in a higher-dimensional space</w:t>
       </w:r>
     </w:p>
     <w:p>
@@ -336,10 +330,7 @@
         <w:pStyle w:val="ListBullet"/>
       </w:pPr>
       <w:r>
-        <w:t>Then we project this</w:t>
-      </w:r>
-      <w:r>
-        <w:t xml:space="preserve"> back into 1D space</w:t>
+        <w:t>Then we project this back into 1D space</w:t>
       </w:r>
     </w:p>
     <w:p>
@@ -519,22 +510,967 @@
         <w:t>kernel trick</w:t>
       </w:r>
       <w:r>
-        <w:t xml:space="preserve"> to deal w/ this to get similar results w/out mapping to highe</w:t>
-      </w:r>
+        <w:t xml:space="preserve"> to deal w/ this to get similar results w/out mapping to higher dimensions </w:t>
+      </w:r>
+    </w:p>
+    <w:p>
+      <w:pPr>
+        <w:jc w:val="center"/>
+        <w:rPr>
+          <w:b/>
+          <w:u w:val="single"/>
+        </w:rPr>
+      </w:pPr>
+      <w:r>
+        <w:rPr>
+          <w:b/>
+          <w:u w:val="single"/>
+        </w:rPr>
+        <w:t>Kernel Trick</w:t>
+      </w:r>
+    </w:p>
+    <w:p>
+      <w:pPr>
+        <w:pStyle w:val="ListBullet"/>
+        <w:rPr>
+          <w:b/>
+        </w:rPr>
+      </w:pPr>
+      <w:r>
+        <w:rPr>
+          <w:b/>
+        </w:rPr>
+        <w:t>(Gaussian) Radial Basis Function</w:t>
+      </w:r>
+    </w:p>
+    <w:p>
+      <w:pPr>
+        <w:pStyle w:val="ListBullet"/>
+        <w:numPr>
+          <w:ilvl w:val="0"/>
+          <w:numId w:val="0"/>
+        </w:numPr>
+        <w:ind w:left="2520" w:firstLine="360"/>
+      </w:pPr>
+      <w:r>
+        <w:rPr>
+          <w:noProof/>
+        </w:rPr>
+        <w:drawing>
+          <wp:inline distT="0" distB="0" distL="0" distR="0" wp14:anchorId="349C5771" wp14:editId="6211915F">
+            <wp:extent cx="1562100" cy="425739"/>
+            <wp:effectExtent l="0" t="0" r="0" b="0"/>
+            <wp:docPr id="6" name="Picture 6"/>
+            <wp:cNvGraphicFramePr>
+              <a:graphicFrameLocks xmlns:a="http://schemas.openxmlformats.org/drawingml/2006/main" noChangeAspect="1"/>
+            </wp:cNvGraphicFramePr>
+            <a:graphic xmlns:a="http://schemas.openxmlformats.org/drawingml/2006/main">
+              <a:graphicData uri="http://schemas.openxmlformats.org/drawingml/2006/picture">
+                <pic:pic xmlns:pic="http://schemas.openxmlformats.org/drawingml/2006/picture">
+                  <pic:nvPicPr>
+                    <pic:cNvPr id="1" name=""/>
+                    <pic:cNvPicPr/>
+                  </pic:nvPicPr>
+                  <pic:blipFill>
+                    <a:blip r:embed="rId11"/>
+                    <a:stretch>
+                      <a:fillRect/>
+                    </a:stretch>
+                  </pic:blipFill>
+                  <pic:spPr>
+                    <a:xfrm>
+                      <a:off x="0" y="0"/>
+                      <a:ext cx="1675054" cy="456524"/>
+                    </a:xfrm>
+                    <a:prstGeom prst="rect">
+                      <a:avLst/>
+                    </a:prstGeom>
+                  </pic:spPr>
+                </pic:pic>
+              </a:graphicData>
+            </a:graphic>
+          </wp:inline>
+        </w:drawing>
+      </w:r>
+    </w:p>
+    <w:p>
+      <w:pPr>
+        <w:pStyle w:val="ListBullet"/>
+        <w:tabs>
+          <w:tab w:val="clear" w:pos="360"/>
+          <w:tab w:val="num" w:pos="1080"/>
+        </w:tabs>
+        <w:ind w:left="1080"/>
+      </w:pPr>
+      <w:r>
+        <w:t xml:space="preserve">K “kernel” = a </w:t>
+      </w:r>
+      <w:r>
+        <w:t>function</w:t>
+      </w:r>
+      <w:r>
+        <w:t xml:space="preserve"> of </w:t>
+      </w:r>
+      <w:r>
+        <w:t>2 vectors</w:t>
+      </w:r>
+      <w:r>
+        <w:t xml:space="preserve"> = x</w:t>
+      </w:r>
+      <w:r>
+        <w:t xml:space="preserve"> (some point in the data)</w:t>
+      </w:r>
+      <w:r>
+        <w:t xml:space="preserve">, </w:t>
+      </w:r>
+      <w:proofErr w:type="spellStart"/>
+      <w:r>
+        <w:t>l^i</w:t>
+      </w:r>
+      <w:proofErr w:type="spellEnd"/>
+      <w:r>
+        <w:t xml:space="preserve"> (</w:t>
+      </w:r>
+      <w:r>
+        <w:rPr>
+          <w:b/>
+        </w:rPr>
+        <w:t>landmark</w:t>
+      </w:r>
+      <w:r>
+        <w:rPr>
+          <w:b/>
+        </w:rPr>
+        <w:t xml:space="preserve"> </w:t>
+      </w:r>
+      <w:proofErr w:type="spellStart"/>
+      <w:r>
+        <w:rPr>
+          <w:b/>
+        </w:rPr>
+        <w:t>i</w:t>
+      </w:r>
+      <w:proofErr w:type="spellEnd"/>
+      <w:r>
+        <w:t xml:space="preserve">) </w:t>
+      </w:r>
+    </w:p>
+    <w:p>
+      <w:pPr>
+        <w:pStyle w:val="ListBullet"/>
+        <w:tabs>
+          <w:tab w:val="clear" w:pos="360"/>
+          <w:tab w:val="num" w:pos="1440"/>
+        </w:tabs>
+        <w:ind w:left="1440"/>
+      </w:pPr>
+      <w:r>
+        <w:t xml:space="preserve">These are </w:t>
+      </w:r>
+      <w:r>
+        <w:rPr>
+          <w:b/>
+        </w:rPr>
+        <w:t>feature vectors</w:t>
+      </w:r>
+      <w:r>
+        <w:t xml:space="preserve"> in some input space,</w:t>
+      </w:r>
+    </w:p>
+    <w:p>
+      <w:pPr>
+        <w:pStyle w:val="ListBullet"/>
+        <w:tabs>
+          <w:tab w:val="clear" w:pos="360"/>
+          <w:tab w:val="num" w:pos="1080"/>
+        </w:tabs>
+        <w:ind w:left="1080"/>
+      </w:pPr>
+      <w:r>
+        <w:t xml:space="preserve">Then, e is raised to the squared </w:t>
+      </w:r>
+      <w:r>
+        <w:t>Euclidean</w:t>
+      </w:r>
+      <w:r>
+        <w:t xml:space="preserve"> distance</w:t>
+      </w:r>
+      <w:r>
+        <w:t xml:space="preserve"> (</w:t>
+      </w:r>
+      <w:r>
+        <w:t>greater weight on objects that are farther apart</w:t>
+      </w:r>
+      <w:r>
+        <w:t>)</w:t>
+      </w:r>
+      <w:r>
+        <w:t xml:space="preserve"> over 2 times the </w:t>
+      </w:r>
+      <w:r>
+        <w:rPr>
+          <w:b/>
+        </w:rPr>
+        <w:t>free parameter</w:t>
+      </w:r>
+      <w:r>
+        <w:t>, sigma, squared</w:t>
+      </w:r>
+    </w:p>
+    <w:p>
+      <w:pPr>
+        <w:pStyle w:val="ListBullet"/>
+      </w:pPr>
+      <w:r>
+        <w:t xml:space="preserve">Here’s the function for a specific landmark (in the middle of the 2D space, {0,0}) + specific sigma </w:t>
+      </w:r>
+    </w:p>
+    <w:p>
+      <w:pPr>
+        <w:pStyle w:val="ListBullet"/>
+        <w:numPr>
+          <w:ilvl w:val="0"/>
+          <w:numId w:val="0"/>
+        </w:numPr>
+        <w:ind w:left="2520" w:firstLine="360"/>
+      </w:pPr>
+      <w:r>
+        <w:rPr>
+          <w:noProof/>
+        </w:rPr>
+        <w:drawing>
+          <wp:inline distT="0" distB="0" distL="0" distR="0" wp14:anchorId="3CFE3416" wp14:editId="5162DEF8">
+            <wp:extent cx="1706347" cy="1211580"/>
+            <wp:effectExtent l="0" t="0" r="8255" b="7620"/>
+            <wp:docPr id="8" name="Picture 8"/>
+            <wp:cNvGraphicFramePr>
+              <a:graphicFrameLocks xmlns:a="http://schemas.openxmlformats.org/drawingml/2006/main" noChangeAspect="1"/>
+            </wp:cNvGraphicFramePr>
+            <a:graphic xmlns:a="http://schemas.openxmlformats.org/drawingml/2006/main">
+              <a:graphicData uri="http://schemas.openxmlformats.org/drawingml/2006/picture">
+                <pic:pic xmlns:pic="http://schemas.openxmlformats.org/drawingml/2006/picture">
+                  <pic:nvPicPr>
+                    <pic:cNvPr id="1" name=""/>
+                    <pic:cNvPicPr/>
+                  </pic:nvPicPr>
+                  <pic:blipFill>
+                    <a:blip r:embed="rId12"/>
+                    <a:stretch>
+                      <a:fillRect/>
+                    </a:stretch>
+                  </pic:blipFill>
+                  <pic:spPr>
+                    <a:xfrm>
+                      <a:off x="0" y="0"/>
+                      <a:ext cx="1737452" cy="1233666"/>
+                    </a:xfrm>
+                    <a:prstGeom prst="rect">
+                      <a:avLst/>
+                    </a:prstGeom>
+                  </pic:spPr>
+                </pic:pic>
+              </a:graphicData>
+            </a:graphic>
+          </wp:inline>
+        </w:drawing>
+      </w:r>
+    </w:p>
+    <w:p>
+      <w:pPr>
+        <w:pStyle w:val="ListBullet"/>
+        <w:tabs>
+          <w:tab w:val="clear" w:pos="360"/>
+          <w:tab w:val="num" w:pos="1080"/>
+        </w:tabs>
+        <w:ind w:left="1080"/>
+      </w:pPr>
+      <w:r>
+        <w:t xml:space="preserve">Vertical height = result of the </w:t>
+      </w:r>
+      <w:r>
+        <w:rPr>
+          <w:b/>
+        </w:rPr>
+        <w:t xml:space="preserve">Gaussian </w:t>
+      </w:r>
+      <w:r>
+        <w:rPr>
+          <w:b/>
+        </w:rPr>
+        <w:t>RBF</w:t>
+      </w:r>
+      <w:r>
+        <w:t xml:space="preserve"> for every other point on the 2D plane</w:t>
+      </w:r>
+      <w:r>
+        <w:t xml:space="preserve"> (x)</w:t>
+      </w:r>
+    </w:p>
+    <w:p>
+      <w:pPr>
+        <w:pStyle w:val="ListBullet"/>
+      </w:pPr>
+      <w:r>
+        <w:t>So</w:t>
+      </w:r>
+      <w:r>
+        <w:t>,</w:t>
+      </w:r>
+      <w:r>
+        <w:t xml:space="preserve"> we find the distance between our landmark l_i </w:t>
+      </w:r>
+      <w:r>
+        <w:t xml:space="preserve">+ </w:t>
+      </w:r>
+      <w:r>
+        <w:t xml:space="preserve">those points, x, </w:t>
+      </w:r>
+      <w:r>
+        <w:t xml:space="preserve">+ </w:t>
+      </w:r>
+      <w:r>
+        <w:t>then perform the function</w:t>
+      </w:r>
+    </w:p>
+    <w:p>
+      <w:pPr>
+        <w:pStyle w:val="ListBullet"/>
+      </w:pPr>
+      <w:r>
+        <w:t>If we take the tip of this shape in the middle of the 2D plane + project it onto the plane, we get the landmark</w:t>
+      </w:r>
+    </w:p>
+    <w:p>
+      <w:pPr>
+        <w:pStyle w:val="ListBullet"/>
+        <w:numPr>
+          <w:ilvl w:val="0"/>
+          <w:numId w:val="0"/>
+        </w:numPr>
+        <w:ind w:left="2520" w:firstLine="360"/>
+      </w:pPr>
+      <w:r>
+        <w:rPr>
+          <w:noProof/>
+        </w:rPr>
+        <w:drawing>
+          <wp:inline distT="0" distB="0" distL="0" distR="0" wp14:anchorId="70949A0E" wp14:editId="43CAEBD9">
+            <wp:extent cx="1934210" cy="937348"/>
+            <wp:effectExtent l="0" t="0" r="8890" b="0"/>
+            <wp:docPr id="9" name="Picture 9"/>
+            <wp:cNvGraphicFramePr>
+              <a:graphicFrameLocks xmlns:a="http://schemas.openxmlformats.org/drawingml/2006/main" noChangeAspect="1"/>
+            </wp:cNvGraphicFramePr>
+            <a:graphic xmlns:a="http://schemas.openxmlformats.org/drawingml/2006/main">
+              <a:graphicData uri="http://schemas.openxmlformats.org/drawingml/2006/picture">
+                <pic:pic xmlns:pic="http://schemas.openxmlformats.org/drawingml/2006/picture">
+                  <pic:nvPicPr>
+                    <pic:cNvPr id="1" name=""/>
+                    <pic:cNvPicPr/>
+                  </pic:nvPicPr>
+                  <pic:blipFill>
+                    <a:blip r:embed="rId13"/>
+                    <a:stretch>
+                      <a:fillRect/>
+                    </a:stretch>
+                  </pic:blipFill>
+                  <pic:spPr>
+                    <a:xfrm>
+                      <a:off x="0" y="0"/>
+                      <a:ext cx="1956184" cy="947997"/>
+                    </a:xfrm>
+                    <a:prstGeom prst="rect">
+                      <a:avLst/>
+                    </a:prstGeom>
+                  </pic:spPr>
+                </pic:pic>
+              </a:graphicData>
+            </a:graphic>
+          </wp:inline>
+        </w:drawing>
+      </w:r>
+    </w:p>
+    <w:p>
+      <w:pPr>
+        <w:pStyle w:val="ListBullet"/>
+      </w:pPr>
+      <w:r>
+        <w:t xml:space="preserve">This is from where </w:t>
+      </w:r>
+      <w:r>
+        <w:t>K is measured (i.e. from this landmark to a point, x)</w:t>
+      </w:r>
+    </w:p>
+    <w:p>
+      <w:pPr>
+        <w:pStyle w:val="ListBullet"/>
+        <w:numPr>
+          <w:ilvl w:val="0"/>
+          <w:numId w:val="0"/>
+        </w:numPr>
+        <w:ind w:left="2520" w:firstLine="360"/>
+      </w:pPr>
+      <w:r>
+        <w:rPr>
+          <w:noProof/>
+        </w:rPr>
+        <w:drawing>
+          <wp:inline distT="0" distB="0" distL="0" distR="0" wp14:anchorId="40508C25" wp14:editId="2803619E">
+            <wp:extent cx="2406345" cy="773579"/>
+            <wp:effectExtent l="0" t="0" r="0" b="7620"/>
+            <wp:docPr id="11" name="Picture 11"/>
+            <wp:cNvGraphicFramePr>
+              <a:graphicFrameLocks xmlns:a="http://schemas.openxmlformats.org/drawingml/2006/main" noChangeAspect="1"/>
+            </wp:cNvGraphicFramePr>
+            <a:graphic xmlns:a="http://schemas.openxmlformats.org/drawingml/2006/main">
+              <a:graphicData uri="http://schemas.openxmlformats.org/drawingml/2006/picture">
+                <pic:pic xmlns:pic="http://schemas.openxmlformats.org/drawingml/2006/picture">
+                  <pic:nvPicPr>
+                    <pic:cNvPr id="1" name=""/>
+                    <pic:cNvPicPr/>
+                  </pic:nvPicPr>
+                  <pic:blipFill>
+                    <a:blip r:embed="rId14"/>
+                    <a:stretch>
+                      <a:fillRect/>
+                    </a:stretch>
+                  </pic:blipFill>
+                  <pic:spPr>
+                    <a:xfrm>
+                      <a:off x="0" y="0"/>
+                      <a:ext cx="2436490" cy="783270"/>
+                    </a:xfrm>
+                    <a:prstGeom prst="rect">
+                      <a:avLst/>
+                    </a:prstGeom>
+                  </pic:spPr>
+                </pic:pic>
+              </a:graphicData>
+            </a:graphic>
+          </wp:inline>
+        </w:drawing>
+      </w:r>
+    </w:p>
+    <w:p>
+      <w:pPr>
+        <w:pStyle w:val="ListBullet"/>
+      </w:pPr>
+      <w:r>
+        <w:t>Th</w:t>
+      </w:r>
+      <w:r>
+        <w:t>e</w:t>
+      </w:r>
+      <w:r>
+        <w:t xml:space="preserve"> red x distance looks large, so the result is large </w:t>
+      </w:r>
+      <w:r>
+        <w:t>+</w:t>
+      </w:r>
+      <w:r>
+        <w:t xml:space="preserve"> the square is large, divided by sigma, it can still be large (depending on sigma), + then taking e to the very large, negative exponent, we end up w/ 1 over e raised to a very large number, which results in a very small number</w:t>
+      </w:r>
+    </w:p>
+    <w:p>
+      <w:pPr>
+        <w:pStyle w:val="ListBullet"/>
+      </w:pPr>
+      <w:r>
+        <w:t xml:space="preserve">So, x = far away from landmark, K/height = very close to 0 </w:t>
+      </w:r>
+    </w:p>
+    <w:p>
+      <w:pPr>
+        <w:pStyle w:val="ListBullet"/>
+      </w:pPr>
+      <w:r>
+        <w:t>Vice ver</w:t>
+      </w:r>
+      <w:r>
+        <w:t>s</w:t>
+      </w:r>
+      <w:r>
+        <w:t xml:space="preserve">a for small distances (blue x) </w:t>
+      </w:r>
+      <w:r>
+        <w:sym w:font="Wingdings" w:char="F0E0"/>
+      </w:r>
+      <w:r>
+        <w:t xml:space="preserve"> as x gets closer to l_i, the power e is raised to get closer to 0, so K/heights gets closer to 1</w:t>
+      </w:r>
+    </w:p>
+    <w:p>
+      <w:pPr>
+        <w:pStyle w:val="ListBullet"/>
+      </w:pPr>
+      <w:r>
+        <w:t xml:space="preserve">We will use this kernel function to </w:t>
+      </w:r>
+      <w:r>
+        <w:t>separate</w:t>
+      </w:r>
+      <w:r>
+        <w:t>/classify our DP’s</w:t>
+      </w:r>
+    </w:p>
+    <w:p>
+      <w:pPr>
+        <w:pStyle w:val="ListBullet"/>
+      </w:pPr>
+      <w:r>
+        <w:lastRenderedPageBreak/>
+        <w:t>Take the landmark + put</w:t>
+      </w:r>
+      <w:r>
+        <w:t xml:space="preserve"> </w:t>
+      </w:r>
+      <w:r>
+        <w:t>it somewhere in our 2D space of data (a whole methodology of how the algorithm does this in R or Python = way to find optimal place for landmarks)</w:t>
+      </w:r>
+    </w:p>
+    <w:p>
+      <w:pPr>
+        <w:pStyle w:val="ListBullet"/>
+        <w:numPr>
+          <w:ilvl w:val="0"/>
+          <w:numId w:val="0"/>
+        </w:numPr>
+        <w:ind w:left="2520" w:firstLine="360"/>
+      </w:pPr>
       <w:bookmarkStart w:id="0" w:name="_GoBack"/>
       <w:bookmarkEnd w:id="0"/>
       <w:r>
-        <w:t xml:space="preserve">r dimensions </w:t>
-      </w:r>
-    </w:p>
-    <w:p>
-      <w:pPr>
+        <w:rPr>
+          <w:noProof/>
+        </w:rPr>
+        <w:drawing>
+          <wp:inline distT="0" distB="0" distL="0" distR="0" wp14:anchorId="3D5DEF68" wp14:editId="26BD1036">
+            <wp:extent cx="2561310" cy="1095671"/>
+            <wp:effectExtent l="0" t="0" r="0" b="9525"/>
+            <wp:docPr id="12" name="Picture 12"/>
+            <wp:cNvGraphicFramePr>
+              <a:graphicFrameLocks xmlns:a="http://schemas.openxmlformats.org/drawingml/2006/main" noChangeAspect="1"/>
+            </wp:cNvGraphicFramePr>
+            <a:graphic xmlns:a="http://schemas.openxmlformats.org/drawingml/2006/main">
+              <a:graphicData uri="http://schemas.openxmlformats.org/drawingml/2006/picture">
+                <pic:pic xmlns:pic="http://schemas.openxmlformats.org/drawingml/2006/picture">
+                  <pic:nvPicPr>
+                    <pic:cNvPr id="1" name=""/>
+                    <pic:cNvPicPr/>
+                  </pic:nvPicPr>
+                  <pic:blipFill>
+                    <a:blip r:embed="rId15"/>
+                    <a:stretch>
+                      <a:fillRect/>
+                    </a:stretch>
+                  </pic:blipFill>
+                  <pic:spPr>
+                    <a:xfrm>
+                      <a:off x="0" y="0"/>
+                      <a:ext cx="2580875" cy="1104040"/>
+                    </a:xfrm>
+                    <a:prstGeom prst="rect">
+                      <a:avLst/>
+                    </a:prstGeom>
+                  </pic:spPr>
+                </pic:pic>
+              </a:graphicData>
+            </a:graphic>
+          </wp:inline>
+        </w:drawing>
+      </w:r>
+    </w:p>
+    <w:p>
+      <w:pPr>
+        <w:pStyle w:val="ListBullet"/>
+      </w:pPr>
+      <w:r>
+        <w:t>Then, the circle around the base of the kernel function shape is projected</w:t>
+      </w:r>
+    </w:p>
+    <w:p>
+      <w:pPr>
+        <w:pStyle w:val="ListBullet"/>
+        <w:numPr>
+          <w:ilvl w:val="0"/>
+          <w:numId w:val="0"/>
+        </w:numPr>
+        <w:ind w:left="1800" w:firstLine="360"/>
+      </w:pPr>
+      <w:r>
+        <w:rPr>
+          <w:noProof/>
+        </w:rPr>
+        <w:drawing>
+          <wp:inline distT="0" distB="0" distL="0" distR="0" wp14:anchorId="3663A136" wp14:editId="1C3398CF">
+            <wp:extent cx="2849880" cy="947524"/>
+            <wp:effectExtent l="0" t="0" r="7620" b="5080"/>
+            <wp:docPr id="13" name="Picture 13"/>
+            <wp:cNvGraphicFramePr>
+              <a:graphicFrameLocks xmlns:a="http://schemas.openxmlformats.org/drawingml/2006/main" noChangeAspect="1"/>
+            </wp:cNvGraphicFramePr>
+            <a:graphic xmlns:a="http://schemas.openxmlformats.org/drawingml/2006/main">
+              <a:graphicData uri="http://schemas.openxmlformats.org/drawingml/2006/picture">
+                <pic:pic xmlns:pic="http://schemas.openxmlformats.org/drawingml/2006/picture">
+                  <pic:nvPicPr>
+                    <pic:cNvPr id="1" name=""/>
+                    <pic:cNvPicPr/>
+                  </pic:nvPicPr>
+                  <pic:blipFill>
+                    <a:blip r:embed="rId16"/>
+                    <a:stretch>
+                      <a:fillRect/>
+                    </a:stretch>
+                  </pic:blipFill>
+                  <pic:spPr>
+                    <a:xfrm>
+                      <a:off x="0" y="0"/>
+                      <a:ext cx="2865937" cy="952863"/>
+                    </a:xfrm>
+                    <a:prstGeom prst="rect">
+                      <a:avLst/>
+                    </a:prstGeom>
+                  </pic:spPr>
+                </pic:pic>
+              </a:graphicData>
+            </a:graphic>
+          </wp:inline>
+        </w:drawing>
+      </w:r>
+    </w:p>
+    <w:p>
+      <w:pPr>
+        <w:pStyle w:val="ListBullet"/>
+      </w:pPr>
+      <w:r>
+        <w:t>This circumference allows us to find all points w/in the circumference + give them a value &gt; 0 + everything outside it will be = 0 or very close to 0</w:t>
+      </w:r>
+    </w:p>
+    <w:p>
+      <w:pPr>
+        <w:pStyle w:val="ListBullet"/>
+      </w:pPr>
+      <w:r>
+        <w:rPr>
+          <w:b/>
+        </w:rPr>
+        <w:t xml:space="preserve">Sigma is what defines the </w:t>
+      </w:r>
+      <w:r>
+        <w:rPr>
+          <w:b/>
+        </w:rPr>
+        <w:t>circumference</w:t>
+      </w:r>
+    </w:p>
+    <w:p>
+      <w:pPr>
+        <w:pStyle w:val="ListBullet"/>
+        <w:numPr>
+          <w:ilvl w:val="0"/>
+          <w:numId w:val="0"/>
+        </w:numPr>
+        <w:ind w:left="1080" w:firstLine="360"/>
+      </w:pPr>
+      <w:r>
+        <w:rPr>
+          <w:noProof/>
+        </w:rPr>
+        <w:drawing>
+          <wp:inline distT="0" distB="0" distL="0" distR="0" wp14:anchorId="04939350" wp14:editId="49FEB003">
+            <wp:extent cx="1388660" cy="1055488"/>
+            <wp:effectExtent l="0" t="0" r="2540" b="0"/>
+            <wp:docPr id="14" name="Picture 14"/>
+            <wp:cNvGraphicFramePr>
+              <a:graphicFrameLocks xmlns:a="http://schemas.openxmlformats.org/drawingml/2006/main" noChangeAspect="1"/>
+            </wp:cNvGraphicFramePr>
+            <a:graphic xmlns:a="http://schemas.openxmlformats.org/drawingml/2006/main">
+              <a:graphicData uri="http://schemas.openxmlformats.org/drawingml/2006/picture">
+                <pic:pic xmlns:pic="http://schemas.openxmlformats.org/drawingml/2006/picture">
+                  <pic:nvPicPr>
+                    <pic:cNvPr id="1" name=""/>
+                    <pic:cNvPicPr/>
+                  </pic:nvPicPr>
+                  <pic:blipFill>
+                    <a:blip r:embed="rId17"/>
+                    <a:stretch>
+                      <a:fillRect/>
+                    </a:stretch>
+                  </pic:blipFill>
+                  <pic:spPr>
+                    <a:xfrm>
+                      <a:off x="0" y="0"/>
+                      <a:ext cx="1406918" cy="1069366"/>
+                    </a:xfrm>
+                    <a:prstGeom prst="rect">
+                      <a:avLst/>
+                    </a:prstGeom>
+                  </pic:spPr>
+                </pic:pic>
+              </a:graphicData>
+            </a:graphic>
+          </wp:inline>
+        </w:drawing>
+      </w:r>
+      <w:r>
+        <w:rPr>
+          <w:noProof/>
+        </w:rPr>
+        <w:drawing>
+          <wp:inline distT="0" distB="0" distL="0" distR="0" wp14:anchorId="7B6008CC" wp14:editId="3FF3F705">
+            <wp:extent cx="1409028" cy="767438"/>
+            <wp:effectExtent l="0" t="0" r="1270" b="0"/>
+            <wp:docPr id="15" name="Picture 15"/>
+            <wp:cNvGraphicFramePr>
+              <a:graphicFrameLocks xmlns:a="http://schemas.openxmlformats.org/drawingml/2006/main" noChangeAspect="1"/>
+            </wp:cNvGraphicFramePr>
+            <a:graphic xmlns:a="http://schemas.openxmlformats.org/drawingml/2006/main">
+              <a:graphicData uri="http://schemas.openxmlformats.org/drawingml/2006/picture">
+                <pic:pic xmlns:pic="http://schemas.openxmlformats.org/drawingml/2006/picture">
+                  <pic:nvPicPr>
+                    <pic:cNvPr id="1" name=""/>
+                    <pic:cNvPicPr/>
+                  </pic:nvPicPr>
+                  <pic:blipFill>
+                    <a:blip r:embed="rId18"/>
+                    <a:stretch>
+                      <a:fillRect/>
+                    </a:stretch>
+                  </pic:blipFill>
+                  <pic:spPr>
+                    <a:xfrm>
+                      <a:off x="0" y="0"/>
+                      <a:ext cx="1430262" cy="779003"/>
+                    </a:xfrm>
+                    <a:prstGeom prst="rect">
+                      <a:avLst/>
+                    </a:prstGeom>
+                  </pic:spPr>
+                </pic:pic>
+              </a:graphicData>
+            </a:graphic>
+          </wp:inline>
+        </w:drawing>
+      </w:r>
+      <w:r>
+        <w:rPr>
+          <w:noProof/>
+        </w:rPr>
+        <w:drawing>
+          <wp:inline distT="0" distB="0" distL="0" distR="0" wp14:anchorId="620845AA" wp14:editId="0DAA3536">
+            <wp:extent cx="1684020" cy="739098"/>
+            <wp:effectExtent l="0" t="0" r="0" b="4445"/>
+            <wp:docPr id="16" name="Picture 16"/>
+            <wp:cNvGraphicFramePr>
+              <a:graphicFrameLocks xmlns:a="http://schemas.openxmlformats.org/drawingml/2006/main" noChangeAspect="1"/>
+            </wp:cNvGraphicFramePr>
+            <a:graphic xmlns:a="http://schemas.openxmlformats.org/drawingml/2006/main">
+              <a:graphicData uri="http://schemas.openxmlformats.org/drawingml/2006/picture">
+                <pic:pic xmlns:pic="http://schemas.openxmlformats.org/drawingml/2006/picture">
+                  <pic:nvPicPr>
+                    <pic:cNvPr id="1" name=""/>
+                    <pic:cNvPicPr/>
+                  </pic:nvPicPr>
+                  <pic:blipFill>
+                    <a:blip r:embed="rId19"/>
+                    <a:stretch>
+                      <a:fillRect/>
+                    </a:stretch>
+                  </pic:blipFill>
+                  <pic:spPr>
+                    <a:xfrm>
+                      <a:off x="0" y="0"/>
+                      <a:ext cx="1720407" cy="755068"/>
+                    </a:xfrm>
+                    <a:prstGeom prst="rect">
+                      <a:avLst/>
+                    </a:prstGeom>
+                  </pic:spPr>
+                </pic:pic>
+              </a:graphicData>
+            </a:graphic>
+          </wp:inline>
+        </w:drawing>
+      </w:r>
+    </w:p>
+    <w:p>
+      <w:pPr>
+        <w:pStyle w:val="ListBullet"/>
+      </w:pPr>
+      <w:r>
+        <w:t xml:space="preserve">By finding the </w:t>
+      </w:r>
+      <w:r>
+        <w:rPr>
+          <w:i/>
+        </w:rPr>
+        <w:t xml:space="preserve">right </w:t>
+      </w:r>
+      <w:r>
+        <w:t>sigma, we can set up the correct kernel function to classify our DP’s</w:t>
+      </w:r>
+    </w:p>
+    <w:p>
+      <w:pPr>
+        <w:pStyle w:val="ListBullet"/>
+      </w:pPr>
+      <w:r>
+        <w:t>So, we’ve created a decision boundary w/out going to a higher dimensional space or creating a mapping function, etc.</w:t>
+      </w:r>
+    </w:p>
+    <w:p>
+      <w:pPr>
+        <w:pStyle w:val="ListBullet"/>
+      </w:pPr>
+      <w:r>
+        <w:t xml:space="preserve">We have a </w:t>
+      </w:r>
+      <w:r>
+        <w:t>visual</w:t>
+      </w:r>
+      <w:r>
+        <w:t xml:space="preserve"> </w:t>
+      </w:r>
+      <w:r>
+        <w:t>representation</w:t>
+      </w:r>
+      <w:r>
+        <w:t xml:space="preserve"> that is in a higher-dimensional space, but the actual computations are being done in the lower-dimensional space</w:t>
+      </w:r>
+    </w:p>
+    <w:p>
+      <w:pPr>
+        <w:pStyle w:val="ListBullet"/>
+      </w:pPr>
+      <w:r>
+        <w:t>This can help us solve even more complex problems by doing things like “adding together” 2 kernel functions</w:t>
+      </w:r>
+    </w:p>
+    <w:p>
+      <w:pPr>
+        <w:pStyle w:val="ListBullet"/>
+        <w:numPr>
+          <w:ilvl w:val="0"/>
+          <w:numId w:val="0"/>
+        </w:numPr>
+        <w:ind w:left="1800" w:firstLine="360"/>
+      </w:pPr>
+      <w:r>
+        <w:rPr>
+          <w:noProof/>
+        </w:rPr>
+        <w:drawing>
+          <wp:inline distT="0" distB="0" distL="0" distR="0" wp14:anchorId="25D94FD1" wp14:editId="2FC5BB17">
+            <wp:extent cx="2827020" cy="1212357"/>
+            <wp:effectExtent l="0" t="0" r="0" b="6985"/>
+            <wp:docPr id="18" name="Picture 18"/>
+            <wp:cNvGraphicFramePr>
+              <a:graphicFrameLocks xmlns:a="http://schemas.openxmlformats.org/drawingml/2006/main" noChangeAspect="1"/>
+            </wp:cNvGraphicFramePr>
+            <a:graphic xmlns:a="http://schemas.openxmlformats.org/drawingml/2006/main">
+              <a:graphicData uri="http://schemas.openxmlformats.org/drawingml/2006/picture">
+                <pic:pic xmlns:pic="http://schemas.openxmlformats.org/drawingml/2006/picture">
+                  <pic:nvPicPr>
+                    <pic:cNvPr id="1" name=""/>
+                    <pic:cNvPicPr/>
+                  </pic:nvPicPr>
+                  <pic:blipFill>
+                    <a:blip r:embed="rId20"/>
+                    <a:stretch>
+                      <a:fillRect/>
+                    </a:stretch>
+                  </pic:blipFill>
+                  <pic:spPr>
+                    <a:xfrm>
+                      <a:off x="0" y="0"/>
+                      <a:ext cx="2837333" cy="1216780"/>
+                    </a:xfrm>
+                    <a:prstGeom prst="rect">
+                      <a:avLst/>
+                    </a:prstGeom>
+                  </pic:spPr>
+                </pic:pic>
+              </a:graphicData>
+            </a:graphic>
+          </wp:inline>
+        </w:drawing>
+      </w:r>
+    </w:p>
+    <w:p>
+      <w:pPr>
+        <w:pStyle w:val="ListBullet"/>
+      </w:pPr>
+      <w:r>
+        <w:t>AS we move away from landmark 1, the kernel function gets closer to 0, and same for kernel 2, so they don’t really interfere here</w:t>
+      </w:r>
+    </w:p>
+    <w:p>
+      <w:pPr>
+        <w:pStyle w:val="ListBullet"/>
+        <w:tabs>
+          <w:tab w:val="clear" w:pos="360"/>
+          <w:tab w:val="num" w:pos="720"/>
+        </w:tabs>
+        <w:ind w:left="720"/>
+        <w:rPr>
+          <w:i/>
+        </w:rPr>
+      </w:pPr>
+      <w:r>
+        <w:rPr>
+          <w:i/>
+        </w:rPr>
+        <w:t>VERY SIMPLIFIED EXAMPLE</w:t>
+      </w:r>
+    </w:p>
+    <w:p>
+      <w:pPr>
+        <w:pStyle w:val="ListBullet"/>
+        <w:numPr>
+          <w:ilvl w:val="0"/>
+          <w:numId w:val="0"/>
+        </w:numPr>
+      </w:pPr>
+    </w:p>
+    <w:p>
+      <w:pPr>
+        <w:pStyle w:val="ListBullet"/>
+        <w:numPr>
+          <w:ilvl w:val="0"/>
+          <w:numId w:val="0"/>
+        </w:numPr>
         <w:jc w:val="center"/>
         <w:rPr>
           <w:b/>
-          <w:i/>
           <w:u w:val="single"/>
         </w:rPr>
+      </w:pPr>
+      <w:r>
+        <w:rPr>
+          <w:b/>
+          <w:u w:val="single"/>
+        </w:rPr>
+        <w:t>Types of Kernel Functions</w:t>
+      </w:r>
+      <w:r>
+        <w:rPr>
+          <w:b/>
+          <w:u w:val="single"/>
+        </w:rPr>
+        <w:t xml:space="preserve"> </w:t>
+      </w:r>
+    </w:p>
+    <w:p>
+      <w:pPr>
+        <w:pStyle w:val="ListBullet"/>
+        <w:numPr>
+          <w:ilvl w:val="0"/>
+          <w:numId w:val="0"/>
+        </w:numPr>
+        <w:tabs>
+          <w:tab w:val="num" w:pos="1080"/>
+        </w:tabs>
+        <w:ind w:left="1080"/>
       </w:pPr>
     </w:p>
     <w:sectPr>

</xml_diff>